<commit_message>
Updated Sequence diagram for Purchase
</commit_message>
<xml_diff>
--- a/SequenceDiagrams.docx
+++ b/SequenceDiagrams.docx
@@ -346,7 +346,7 @@
           <w:noProof/>
         </w:rPr>
         <w:drawing>
-          <wp:inline distT="0" distB="0" distL="0" distR="0">
+          <wp:inline distT="0" distB="0" distL="0" distR="0" wp14:anchorId="38B70C84" wp14:editId="6167E643">
             <wp:extent cx="5943600" cy="4025265"/>
             <wp:effectExtent l="0" t="0" r="0" b="635"/>
             <wp:docPr id="1" name="Picture 1"/>
@@ -406,7 +406,7 @@
         </w:rPr>
         <w:lastRenderedPageBreak/>
         <w:drawing>
-          <wp:inline distT="0" distB="0" distL="0" distR="0">
+          <wp:inline distT="0" distB="0" distL="0" distR="0" wp14:anchorId="69F98F06" wp14:editId="25F0CE98">
             <wp:extent cx="5943600" cy="4410075"/>
             <wp:effectExtent l="0" t="0" r="0" b="0"/>
             <wp:docPr id="2" name="Picture 2"/>
@@ -456,19 +456,41 @@
         <w:t>Fig 2. Sequence diagram of Searching Products</w:t>
       </w:r>
     </w:p>
+    <w:p>
+      <w:pPr>
+        <w:jc w:val="center"/>
+      </w:pPr>
+    </w:p>
+    <w:p>
+      <w:pPr>
+        <w:jc w:val="center"/>
+      </w:pPr>
+    </w:p>
+    <w:p>
+      <w:pPr>
+        <w:jc w:val="center"/>
+      </w:pPr>
+    </w:p>
+    <w:p>
+      <w:pPr>
+        <w:jc w:val="center"/>
+      </w:pPr>
+    </w:p>
     <w:p/>
     <w:p/>
     <w:p>
+      <w:bookmarkStart w:id="0" w:name="_GoBack"/>
+      <w:bookmarkEnd w:id="0"/>
       <w:r>
         <w:rPr>
           <w:noProof/>
         </w:rPr>
         <w:lastRenderedPageBreak/>
         <w:drawing>
-          <wp:inline distT="0" distB="0" distL="0" distR="0">
-            <wp:extent cx="5943600" cy="3920490"/>
-            <wp:effectExtent l="0" t="0" r="0" b="3810"/>
-            <wp:docPr id="3" name="Picture 3"/>
+          <wp:inline distT="0" distB="0" distL="0" distR="0" wp14:anchorId="55038283" wp14:editId="44FC073F">
+            <wp:extent cx="5943600" cy="3912235"/>
+            <wp:effectExtent l="0" t="0" r="0" b="0"/>
+            <wp:docPr id="4" name="Picture 4"/>
             <wp:cNvGraphicFramePr>
               <a:graphicFrameLocks xmlns:a="http://schemas.openxmlformats.org/drawingml/2006/main" noChangeAspect="1"/>
             </wp:cNvGraphicFramePr>
@@ -476,7 +498,7 @@
               <a:graphicData uri="http://schemas.openxmlformats.org/drawingml/2006/picture">
                 <pic:pic xmlns:pic="http://schemas.openxmlformats.org/drawingml/2006/picture">
                   <pic:nvPicPr>
-                    <pic:cNvPr id="3" name="sequencediagram.jpg"/>
+                    <pic:cNvPr id="4" name="sequenceDiagramModified.png"/>
                     <pic:cNvPicPr/>
                   </pic:nvPicPr>
                   <pic:blipFill>
@@ -494,7 +516,7 @@
                   <pic:spPr>
                     <a:xfrm>
                       <a:off x="0" y="0"/>
-                      <a:ext cx="5943600" cy="3920490"/>
+                      <a:ext cx="5943600" cy="3912235"/>
                     </a:xfrm>
                     <a:prstGeom prst="rect">
                       <a:avLst/>
@@ -512,13 +534,28 @@
         <w:jc w:val="center"/>
       </w:pPr>
       <w:r>
-        <w:t>Fig 3. Sequence diagram for</w:t>
-      </w:r>
-      <w:bookmarkStart w:id="0" w:name="_GoBack"/>
-      <w:bookmarkEnd w:id="0"/>
-      <w:r>
-        <w:t xml:space="preserve"> Product Purchase</w:t>
-      </w:r>
+        <w:t>Fig 3. Sequence diagram for Product Purchase</w:t>
+      </w:r>
+    </w:p>
+    <w:p>
+      <w:pPr>
+        <w:jc w:val="center"/>
+      </w:pPr>
+    </w:p>
+    <w:p>
+      <w:pPr>
+        <w:jc w:val="center"/>
+      </w:pPr>
+    </w:p>
+    <w:p>
+      <w:pPr>
+        <w:jc w:val="center"/>
+      </w:pPr>
+    </w:p>
+    <w:p>
+      <w:pPr>
+        <w:jc w:val="center"/>
+      </w:pPr>
     </w:p>
     <w:sectPr>
       <w:pgSz w:w="12240" w:h="15840"/>

</xml_diff>